<commit_message>
project report changes made
</commit_message>
<xml_diff>
--- a/Stay Fit Report/doc/Chapter_1_Introduction.docx
+++ b/Stay Fit Report/doc/Chapter_1_Introduction.docx
@@ -529,7 +529,13 @@
         <w:rPr>
           <w:lang w:val="en-GB"/>
         </w:rPr>
-        <w:t xml:space="preserve">An ios application that will allow user to track his/her workout process and help them to stay fit. It also will be able to connect with any BLE peripheral which implements HRM profile. It record user’s heart rate and tracks user’s location during workout so that user can improve his/her workout process. </w:t>
+        <w:t>An iOS</w:t>
+      </w:r>
+      <w:r>
+        <w:rPr>
+          <w:lang w:val="en-GB"/>
+        </w:rPr>
+        <w:t xml:space="preserve"> application that will allow user to track his/her workout process and help them to stay fit. It also will be able to connect with any BLE peripheral which implements HRM profile. It record user’s heart rate and tracks user’s location during workout so that user can improve his/her workout process. </w:t>
       </w:r>
     </w:p>
     <w:p>
@@ -555,8 +561,6 @@
         </w:rPr>
         <w:t>This application will also remind the user time to time to undergo workout and also allow user to set the reminder on desired time. The application will also provide the facility of music so that user can relax and also provide voice assistance as feedback during workout.</w:t>
       </w:r>
-      <w:bookmarkStart w:id="0" w:name="_GoBack"/>
-      <w:bookmarkEnd w:id="0"/>
     </w:p>
     <w:p>
       <w:pPr>
@@ -1039,7 +1043,13 @@
         <w:t>‘Stay Fit’</w:t>
       </w:r>
       <w:r>
-        <w:t xml:space="preserve"> is a single user application that uses various technologies to track the activities of user during workout. It runs on ios device only and allow user to connect with any BLE device that implements HRM profile. It requires various capabilities of device to perform this task. The application uses GPS to tack user’s location and uses BLE to connect with HRM. </w:t>
+        <w:t xml:space="preserve"> is a single user application that uses various technologies to track the activities of use</w:t>
+      </w:r>
+      <w:r>
+        <w:t>r during workout. It runs on iOS</w:t>
+      </w:r>
+      <w:r>
+        <w:t xml:space="preserve"> device only and allow user to connect with any BLE device that implements HRM profile. It requires various capabilities of device to perform this task. The application uses GPS to tack user’s location and uses BLE to connect with HRM. </w:t>
       </w:r>
     </w:p>
     <w:p>
@@ -1460,7 +1470,13 @@
         <w:rPr>
           <w:bCs/>
         </w:rPr>
-        <w:t>Quarts Core Framework</w:t>
+        <w:t>Quartz</w:t>
+      </w:r>
+      <w:r>
+        <w:rPr>
+          <w:bCs/>
+        </w:rPr>
+        <w:t xml:space="preserve"> Core Framework</w:t>
       </w:r>
     </w:p>
     <w:p>
@@ -1790,7 +1806,7 @@
         <w:rPr>
           <w:bCs/>
         </w:rPr>
-        <w:t>Sqlite library for ios</w:t>
+        <w:t>SQLite library for iOS</w:t>
       </w:r>
     </w:p>
     <w:p>
@@ -2104,7 +2120,12 @@
         <w:jc w:val="both"/>
       </w:pPr>
       <w:r>
-        <w:t>Sqlite Explorer</w:t>
+        <w:t>SQL</w:t>
+      </w:r>
+      <w:bookmarkStart w:id="0" w:name="_GoBack"/>
+      <w:bookmarkEnd w:id="0"/>
+      <w:r>
+        <w:t>ite Explorer</w:t>
       </w:r>
     </w:p>
     <w:p>

</xml_diff>